<commit_message>
update opd lab5 reports
</commit_message>
<xml_diff>
--- a/opd/opd_lab5/Ларионов_опд_лаба5.docx
+++ b/opd/opd_lab5/Ларионов_опд_лаба5.docx
@@ -375,7 +375,13 @@
         <w:rPr>
           <w:rFonts w:cs="Times New Roman"/>
         </w:rPr>
-        <w:t>Санкт-Петербург 2024</w:t>
+        <w:t>Санкт-Петербург 202</w:t>
+      </w:r>
+      <w:r>
+        <w:rPr>
+          <w:rFonts w:cs="Times New Roman"/>
+        </w:rPr>
+        <w:t>5</w:t>
       </w:r>
     </w:p>
     <w:sdt>
@@ -451,7 +457,7 @@
             </w:rPr>
             <w:fldChar w:fldCharType="separate"/>
           </w:r>
-          <w:hyperlink w:anchor="_Toc196430402" w:history="1">
+          <w:hyperlink w:anchor="_Toc197455738" w:history="1">
             <w:r>
               <w:rPr>
                 <w:rStyle w:val="af2"/>
@@ -482,7 +488,7 @@
                 <w:noProof/>
                 <w:webHidden/>
               </w:rPr>
-              <w:instrText xml:space="preserve"> PAGEREF _Toc196430402 \h </w:instrText>
+              <w:instrText xml:space="preserve"> PAGEREF _Toc197455738 \h </w:instrText>
             </w:r>
             <w:r>
               <w:rPr>
@@ -525,7 +531,7 @@
               <w:lang w:eastAsia="ru-RU"/>
             </w:rPr>
           </w:pPr>
-          <w:hyperlink w:anchor="_Toc196430403" w:history="1">
+          <w:hyperlink w:anchor="_Toc197455739" w:history="1">
             <w:r>
               <w:rPr>
                 <w:rStyle w:val="af2"/>
@@ -556,7 +562,7 @@
                 <w:noProof/>
                 <w:webHidden/>
               </w:rPr>
-              <w:instrText xml:space="preserve"> PAGEREF _Toc196430403 \h </w:instrText>
+              <w:instrText xml:space="preserve"> PAGEREF _Toc197455739 \h </w:instrText>
             </w:r>
             <w:r>
               <w:rPr>
@@ -599,7 +605,7 @@
               <w:lang w:eastAsia="ru-RU"/>
             </w:rPr>
           </w:pPr>
-          <w:hyperlink w:anchor="_Toc196430404" w:history="1">
+          <w:hyperlink w:anchor="_Toc197455740" w:history="1">
             <w:r>
               <w:rPr>
                 <w:rStyle w:val="af2"/>
@@ -607,7 +613,7 @@
                 <w:noProof/>
                 <w:lang w:eastAsia="ru-RU"/>
               </w:rPr>
-              <w:t>2.1 Текст исходной программы</w:t>
+              <w:t>1.1 Текст исходной программы</w:t>
             </w:r>
             <w:r>
               <w:rPr>
@@ -628,7 +634,7 @@
                 <w:noProof/>
                 <w:webHidden/>
               </w:rPr>
-              <w:instrText xml:space="preserve"> PAGEREF _Toc196430404 \h </w:instrText>
+              <w:instrText xml:space="preserve"> PAGEREF _Toc197455740 \h </w:instrText>
             </w:r>
             <w:r>
               <w:rPr>
@@ -671,7 +677,7 @@
               <w:lang w:eastAsia="ru-RU"/>
             </w:rPr>
           </w:pPr>
-          <w:hyperlink w:anchor="_Toc196430405" w:history="1">
+          <w:hyperlink w:anchor="_Toc197455741" w:history="1">
             <w:r>
               <w:rPr>
                 <w:rStyle w:val="af2"/>
@@ -679,7 +685,7 @@
                 <w:noProof/>
                 <w:lang w:eastAsia="ru-RU"/>
               </w:rPr>
-              <w:t>2.2 Описание программы</w:t>
+              <w:t>1.2 Описание программы</w:t>
             </w:r>
             <w:r>
               <w:rPr>
@@ -700,7 +706,7 @@
                 <w:noProof/>
                 <w:webHidden/>
               </w:rPr>
-              <w:instrText xml:space="preserve"> PAGEREF _Toc196430405 \h </w:instrText>
+              <w:instrText xml:space="preserve"> PAGEREF _Toc197455741 \h </w:instrText>
             </w:r>
             <w:r>
               <w:rPr>
@@ -743,7 +749,7 @@
               <w:lang w:eastAsia="ru-RU"/>
             </w:rPr>
           </w:pPr>
-          <w:hyperlink w:anchor="_Toc196430406" w:history="1">
+          <w:hyperlink w:anchor="_Toc197455742" w:history="1">
             <w:r>
               <w:rPr>
                 <w:rStyle w:val="af2"/>
@@ -751,7 +757,7 @@
                 <w:noProof/>
                 <w:lang w:eastAsia="ru-RU"/>
               </w:rPr>
-              <w:t>2.3 Получение слова</w:t>
+              <w:t>1.3 Получение слова</w:t>
             </w:r>
             <w:r>
               <w:rPr>
@@ -772,7 +778,7 @@
                 <w:noProof/>
                 <w:webHidden/>
               </w:rPr>
-              <w:instrText xml:space="preserve"> PAGEREF _Toc196430406 \h </w:instrText>
+              <w:instrText xml:space="preserve"> PAGEREF _Toc197455742 \h </w:instrText>
             </w:r>
             <w:r>
               <w:rPr>
@@ -815,7 +821,7 @@
               <w:lang w:eastAsia="ru-RU"/>
             </w:rPr>
           </w:pPr>
-          <w:hyperlink w:anchor="_Toc196430407" w:history="1">
+          <w:hyperlink w:anchor="_Toc197455743" w:history="1">
             <w:r>
               <w:rPr>
                 <w:rStyle w:val="af2"/>
@@ -823,7 +829,7 @@
                 <w:noProof/>
                 <w:lang w:eastAsia="ru-RU"/>
               </w:rPr>
-              <w:t>2.4 Таблица трассировки</w:t>
+              <w:t>1.4 Таблица трассировки</w:t>
             </w:r>
             <w:r>
               <w:rPr>
@@ -844,7 +850,7 @@
                 <w:noProof/>
                 <w:webHidden/>
               </w:rPr>
-              <w:instrText xml:space="preserve"> PAGEREF _Toc196430407 \h </w:instrText>
+              <w:instrText xml:space="preserve"> PAGEREF _Toc197455743 \h </w:instrText>
             </w:r>
             <w:r>
               <w:rPr>
@@ -887,7 +893,7 @@
               <w:lang w:eastAsia="ru-RU"/>
             </w:rPr>
           </w:pPr>
-          <w:hyperlink w:anchor="_Toc196430408" w:history="1">
+          <w:hyperlink w:anchor="_Toc197455744" w:history="1">
             <w:r>
               <w:rPr>
                 <w:rStyle w:val="af2"/>
@@ -895,7 +901,7 @@
                 <w:noProof/>
                 <w:lang w:eastAsia="ru-RU"/>
               </w:rPr>
-              <w:t>2.5 Доп задание</w:t>
+              <w:t>1.5 Доп задание</w:t>
             </w:r>
             <w:r>
               <w:rPr>
@@ -916,7 +922,7 @@
                 <w:noProof/>
                 <w:webHidden/>
               </w:rPr>
-              <w:instrText xml:space="preserve"> PAGEREF _Toc196430408 \h </w:instrText>
+              <w:instrText xml:space="preserve"> PAGEREF _Toc197455744 \h </w:instrText>
             </w:r>
             <w:r>
               <w:rPr>
@@ -959,7 +965,7 @@
               <w:lang w:eastAsia="ru-RU"/>
             </w:rPr>
           </w:pPr>
-          <w:hyperlink w:anchor="_Toc196430409" w:history="1">
+          <w:hyperlink w:anchor="_Toc197455745" w:history="1">
             <w:r>
               <w:rPr>
                 <w:rStyle w:val="af2"/>
@@ -990,7 +996,7 @@
                 <w:noProof/>
                 <w:webHidden/>
               </w:rPr>
-              <w:instrText xml:space="preserve"> PAGEREF _Toc196430409 \h </w:instrText>
+              <w:instrText xml:space="preserve"> PAGEREF _Toc197455745 \h </w:instrText>
             </w:r>
             <w:r>
               <w:rPr>
@@ -1211,7 +1217,7 @@
           <w:lang w:eastAsia="ru-RU"/>
         </w:rPr>
       </w:pPr>
-      <w:bookmarkStart w:id="0" w:name="_Toc196430402"/>
+      <w:bookmarkStart w:id="0" w:name="_Toc197455738"/>
       <w:r>
         <w:rPr>
           <w:rFonts w:asciiTheme="minorHAnsi" w:hAnsiTheme="minorHAnsi" w:cs="Times New Roman"/>
@@ -1601,7 +1607,7 @@
           <w:lang w:eastAsia="ru-RU"/>
         </w:rPr>
       </w:pPr>
-      <w:bookmarkStart w:id="1" w:name="_Toc196430403"/>
+      <w:bookmarkStart w:id="1" w:name="_Toc197455739"/>
       <w:r>
         <w:rPr>
           <w:rFonts w:asciiTheme="minorHAnsi" w:hAnsiTheme="minorHAnsi" w:cs="Times New Roman"/>
@@ -1625,13 +1631,20 @@
           <w:lang w:eastAsia="ru-RU"/>
         </w:rPr>
       </w:pPr>
-      <w:bookmarkStart w:id="2" w:name="_Toc196430404"/>
+      <w:bookmarkStart w:id="2" w:name="_Toc197455740"/>
       <w:r>
         <w:rPr>
           <w:rFonts w:asciiTheme="minorHAnsi" w:hAnsiTheme="minorHAnsi" w:cs="Times New Roman"/>
           <w:lang w:eastAsia="ru-RU"/>
         </w:rPr>
-        <w:t>2.1 Текст исходной программы</w:t>
+        <w:t>1</w:t>
+      </w:r>
+      <w:r>
+        <w:rPr>
+          <w:rFonts w:asciiTheme="minorHAnsi" w:hAnsiTheme="minorHAnsi" w:cs="Times New Roman"/>
+          <w:lang w:eastAsia="ru-RU"/>
+        </w:rPr>
+        <w:t>.1 Текст исходной программы</w:t>
       </w:r>
       <w:bookmarkEnd w:id="2"/>
     </w:p>
@@ -7384,7 +7397,7 @@
           <w:lang w:eastAsia="ru-RU"/>
         </w:rPr>
       </w:pPr>
-      <w:bookmarkStart w:id="3" w:name="_Toc196430405"/>
+      <w:bookmarkStart w:id="3" w:name="_Toc197455741"/>
       <w:r>
         <w:rPr>
           <w:rFonts w:asciiTheme="minorHAnsi" w:hAnsiTheme="minorHAnsi" w:cs="Times New Roman"/>
@@ -7393,7 +7406,16 @@
           <w:lang w:eastAsia="ru-RU"/>
         </w:rPr>
         <w:lastRenderedPageBreak/>
-        <w:t>2.2 Описание программы</w:t>
+        <w:t>1</w:t>
+      </w:r>
+      <w:r>
+        <w:rPr>
+          <w:rFonts w:asciiTheme="minorHAnsi" w:hAnsiTheme="minorHAnsi" w:cs="Times New Roman"/>
+          <w:sz w:val="40"/>
+          <w:szCs w:val="40"/>
+          <w:lang w:eastAsia="ru-RU"/>
+        </w:rPr>
+        <w:t>.2 Описание программы</w:t>
       </w:r>
       <w:bookmarkEnd w:id="3"/>
     </w:p>
@@ -7888,7 +7910,7 @@
           <w:lang w:eastAsia="ru-RU"/>
         </w:rPr>
       </w:pPr>
-      <w:bookmarkStart w:id="4" w:name="_Toc196430406"/>
+      <w:bookmarkStart w:id="4" w:name="_Toc197455742"/>
       <w:r>
         <w:rPr>
           <w:rFonts w:asciiTheme="minorHAnsi" w:hAnsiTheme="minorHAnsi" w:cs="Times New Roman"/>
@@ -7896,7 +7918,16 @@
           <w:szCs w:val="40"/>
           <w:lang w:eastAsia="ru-RU"/>
         </w:rPr>
-        <w:t xml:space="preserve">2.3 </w:t>
+        <w:t>1</w:t>
+      </w:r>
+      <w:r>
+        <w:rPr>
+          <w:rFonts w:asciiTheme="minorHAnsi" w:hAnsiTheme="minorHAnsi" w:cs="Times New Roman"/>
+          <w:sz w:val="40"/>
+          <w:szCs w:val="40"/>
+          <w:lang w:eastAsia="ru-RU"/>
+        </w:rPr>
+        <w:t xml:space="preserve">.3 </w:t>
       </w:r>
       <w:r>
         <w:rPr>
@@ -8403,7 +8434,7 @@
           <w:lang w:eastAsia="ru-RU"/>
         </w:rPr>
       </w:pPr>
-      <w:bookmarkStart w:id="5" w:name="_Toc196430407"/>
+      <w:bookmarkStart w:id="5" w:name="_Toc197455743"/>
       <w:r>
         <w:rPr>
           <w:rFonts w:asciiTheme="minorHAnsi" w:hAnsiTheme="minorHAnsi" w:cs="Times New Roman"/>
@@ -8411,7 +8442,16 @@
           <w:szCs w:val="40"/>
           <w:lang w:eastAsia="ru-RU"/>
         </w:rPr>
-        <w:t xml:space="preserve">2.4 </w:t>
+        <w:t>1</w:t>
+      </w:r>
+      <w:r>
+        <w:rPr>
+          <w:rFonts w:asciiTheme="minorHAnsi" w:hAnsiTheme="minorHAnsi" w:cs="Times New Roman"/>
+          <w:sz w:val="40"/>
+          <w:szCs w:val="40"/>
+          <w:lang w:eastAsia="ru-RU"/>
+        </w:rPr>
+        <w:t xml:space="preserve">.4 </w:t>
       </w:r>
       <w:r>
         <w:rPr>
@@ -19246,7 +19286,7 @@
           <w:lang w:eastAsia="ru-RU"/>
         </w:rPr>
       </w:pPr>
-      <w:bookmarkStart w:id="6" w:name="_Toc196430408"/>
+      <w:bookmarkStart w:id="6" w:name="_Toc197455744"/>
       <w:r>
         <w:rPr>
           <w:rFonts w:asciiTheme="minorHAnsi" w:hAnsiTheme="minorHAnsi" w:cs="Times New Roman"/>
@@ -19254,7 +19294,16 @@
           <w:szCs w:val="40"/>
           <w:lang w:eastAsia="ru-RU"/>
         </w:rPr>
-        <w:t>2.</w:t>
+        <w:t>1</w:t>
+      </w:r>
+      <w:r>
+        <w:rPr>
+          <w:rFonts w:asciiTheme="minorHAnsi" w:hAnsiTheme="minorHAnsi" w:cs="Times New Roman"/>
+          <w:sz w:val="40"/>
+          <w:szCs w:val="40"/>
+          <w:lang w:eastAsia="ru-RU"/>
+        </w:rPr>
+        <w:t>.</w:t>
       </w:r>
       <w:r>
         <w:rPr>
@@ -19291,7 +19340,7 @@
         <w:rPr>
           <w:sz w:val="28"/>
           <w:szCs w:val="28"/>
-          <w:lang w:val="en-US" w:eastAsia="ru-RU"/>
+          <w:lang w:eastAsia="ru-RU"/>
         </w:rPr>
       </w:pPr>
       <w:r>
@@ -19317,16 +19366,24 @@
         <w:rPr>
           <w:sz w:val="28"/>
           <w:szCs w:val="28"/>
+          <w:lang w:val="en-US" w:eastAsia="ru-RU"/>
+        </w:rPr>
+      </w:pPr>
+      <w:r>
+        <w:rPr>
+          <w:sz w:val="28"/>
+          <w:szCs w:val="28"/>
           <w:lang w:eastAsia="ru-RU"/>
         </w:rPr>
-      </w:pPr>
+        <w:t>РЕШЕНИЕ</w:t>
+      </w:r>
       <w:r>
         <w:rPr>
           <w:sz w:val="28"/>
           <w:szCs w:val="28"/>
-          <w:lang w:eastAsia="ru-RU"/>
-        </w:rPr>
-        <w:t>РЕШЕНИЕ:</w:t>
+          <w:lang w:val="en-US" w:eastAsia="ru-RU"/>
+        </w:rPr>
+        <w:t>:</w:t>
       </w:r>
     </w:p>
     <w:p>
@@ -19335,7 +19392,7 @@
         <w:rPr>
           <w:sz w:val="28"/>
           <w:szCs w:val="28"/>
-          <w:lang w:eastAsia="ru-RU"/>
+          <w:lang w:val="en-US" w:eastAsia="ru-RU"/>
         </w:rPr>
       </w:pPr>
     </w:p>
@@ -19345,7 +19402,7 @@
         <w:rPr>
           <w:sz w:val="28"/>
           <w:szCs w:val="28"/>
-          <w:lang w:eastAsia="ru-RU"/>
+          <w:lang w:val="en-US" w:eastAsia="ru-RU"/>
         </w:rPr>
       </w:pPr>
       <w:r>
@@ -19381,7 +19438,7 @@
         <w:rPr>
           <w:sz w:val="28"/>
           <w:szCs w:val="28"/>
-          <w:lang w:eastAsia="ru-RU"/>
+          <w:lang w:val="en-US" w:eastAsia="ru-RU"/>
         </w:rPr>
       </w:pPr>
       <w:r>
@@ -19608,7 +19665,7 @@
         <w:rPr>
           <w:sz w:val="28"/>
           <w:szCs w:val="28"/>
-          <w:lang w:eastAsia="ru-RU"/>
+          <w:lang w:val="en-US" w:eastAsia="ru-RU"/>
         </w:rPr>
       </w:pPr>
       <w:r>
@@ -20620,7 +20677,7 @@
           <w:lang w:eastAsia="ru-RU"/>
         </w:rPr>
       </w:pPr>
-      <w:bookmarkStart w:id="7" w:name="_Toc196430409"/>
+      <w:bookmarkStart w:id="7" w:name="_Toc197455745"/>
       <w:r>
         <w:rPr>
           <w:rFonts w:asciiTheme="minorHAnsi" w:hAnsiTheme="minorHAnsi" w:cs="Times New Roman"/>

</xml_diff>